<commit_message>
Last round of co-author comments
</commit_message>
<xml_diff>
--- a/LaTeX/Highlights.docx
+++ b/LaTeX/Highlights.docx
@@ -1,6 +1,6 @@
 
 <file path=word/document.xml><?xml version="1.0" encoding="utf-8"?>
-<w:document xmlns:o="urn:schemas-microsoft-com:office:office" xmlns:r="http://schemas.openxmlformats.org/officeDocument/2006/relationships" xmlns:v="urn:schemas-microsoft-com:vml" xmlns:w="http://schemas.openxmlformats.org/wordprocessingml/2006/main" xmlns:w10="urn:schemas-microsoft-com:office:word" xmlns:wp="http://schemas.openxmlformats.org/drawingml/2006/wordprocessingDrawing">
+<w:document xmlns:o="urn:schemas-microsoft-com:office:office" xmlns:r="http://schemas.openxmlformats.org/officeDocument/2006/relationships" xmlns:v="urn:schemas-microsoft-com:vml" xmlns:w="http://schemas.openxmlformats.org/wordprocessingml/2006/main" xmlns:w10="urn:schemas-microsoft-com:office:word" xmlns:wp="http://schemas.openxmlformats.org/drawingml/2006/wordprocessingDrawing" xmlns:wps="http://schemas.microsoft.com/office/word/2010/wordprocessingShape" xmlns:wpg="http://schemas.microsoft.com/office/word/2010/wordprocessingGroup" xmlns:mc="http://schemas.openxmlformats.org/markup-compatibility/2006" xmlns:wp14="http://schemas.microsoft.com/office/word/2010/wordprocessingDrawing" xmlns:w14="http://schemas.microsoft.com/office/word/2010/wordml" mc:Ignorable="w14 wp14">
   <w:body>
     <w:p>
       <w:pPr>
@@ -27,7 +27,23 @@
       </w:pPr>
       <w:r>
         <w:rPr/>
-        <w:t>Significant differences between duration and intensity on different coasts.</w:t>
+        <w:t xml:space="preserve">Significant differences </w:t>
+      </w:r>
+      <w:r>
+        <w:rPr/>
+        <w:t>in</w:t>
+      </w:r>
+      <w:r>
+        <w:rPr/>
+        <w:t xml:space="preserve"> duration and intensity </w:t>
+      </w:r>
+      <w:r>
+        <w:rPr/>
+        <w:t>between</w:t>
+      </w:r>
+      <w:r>
+        <w:rPr/>
+        <w:t xml:space="preserve"> different coasts.</w:t>
       </w:r>
     </w:p>
     <w:p>
@@ -69,11 +85,7 @@
       </w:pPr>
       <w:r>
         <w:rPr/>
-        <w:t>M</w:t>
-      </w:r>
-      <w:r>
-        <w:rPr/>
-        <w:t>esoscale temperature forcing likely not main driver of extreme coastal events.</w:t>
+        <w:t>Mesoscale temperature forcing likely not main driver of extreme coastal events.</w:t>
       </w:r>
     </w:p>
     <w:sectPr>
@@ -105,6 +117,7 @@
       </w:pPr>
       <w:rPr>
         <w:rFonts w:ascii="Symbol" w:hAnsi="Symbol" w:cs="Symbol" w:hint="default"/>
+        <w:rFonts w:cs="Symbol"/>
       </w:rPr>
     </w:lvl>
     <w:lvl w:ilvl="1">
@@ -120,6 +133,7 @@
       </w:pPr>
       <w:rPr>
         <w:rFonts w:ascii="OpenSymbol" w:hAnsi="OpenSymbol" w:cs="OpenSymbol" w:hint="default"/>
+        <w:rFonts w:cs="OpenSymbol"/>
       </w:rPr>
     </w:lvl>
     <w:lvl w:ilvl="2">
@@ -135,6 +149,7 @@
       </w:pPr>
       <w:rPr>
         <w:rFonts w:ascii="OpenSymbol" w:hAnsi="OpenSymbol" w:cs="OpenSymbol" w:hint="default"/>
+        <w:rFonts w:cs="OpenSymbol"/>
       </w:rPr>
     </w:lvl>
     <w:lvl w:ilvl="3">
@@ -150,6 +165,7 @@
       </w:pPr>
       <w:rPr>
         <w:rFonts w:ascii="Symbol" w:hAnsi="Symbol" w:cs="Symbol" w:hint="default"/>
+        <w:rFonts w:cs="Symbol"/>
       </w:rPr>
     </w:lvl>
     <w:lvl w:ilvl="4">
@@ -165,6 +181,7 @@
       </w:pPr>
       <w:rPr>
         <w:rFonts w:ascii="OpenSymbol" w:hAnsi="OpenSymbol" w:cs="OpenSymbol" w:hint="default"/>
+        <w:rFonts w:cs="OpenSymbol"/>
       </w:rPr>
     </w:lvl>
     <w:lvl w:ilvl="5">
@@ -180,6 +197,7 @@
       </w:pPr>
       <w:rPr>
         <w:rFonts w:ascii="OpenSymbol" w:hAnsi="OpenSymbol" w:cs="OpenSymbol" w:hint="default"/>
+        <w:rFonts w:cs="OpenSymbol"/>
       </w:rPr>
     </w:lvl>
     <w:lvl w:ilvl="6">
@@ -195,6 +213,7 @@
       </w:pPr>
       <w:rPr>
         <w:rFonts w:ascii="Symbol" w:hAnsi="Symbol" w:cs="Symbol" w:hint="default"/>
+        <w:rFonts w:cs="Symbol"/>
       </w:rPr>
     </w:lvl>
     <w:lvl w:ilvl="7">
@@ -210,6 +229,7 @@
       </w:pPr>
       <w:rPr>
         <w:rFonts w:ascii="OpenSymbol" w:hAnsi="OpenSymbol" w:cs="OpenSymbol" w:hint="default"/>
+        <w:rFonts w:cs="OpenSymbol"/>
       </w:rPr>
     </w:lvl>
     <w:lvl w:ilvl="8">
@@ -225,6 +245,7 @@
       </w:pPr>
       <w:rPr>
         <w:rFonts w:ascii="OpenSymbol" w:hAnsi="OpenSymbol" w:cs="OpenSymbol" w:hint="default"/>
+        <w:rFonts w:cs="OpenSymbol"/>
       </w:rPr>
     </w:lvl>
   </w:abstractNum>
@@ -357,12 +378,11 @@
 </file>
 
 <file path=word/styles.xml><?xml version="1.0" encoding="utf-8"?>
-<w:styles xmlns:w="http://schemas.openxmlformats.org/wordprocessingml/2006/main">
+<w:styles xmlns:w="http://schemas.openxmlformats.org/wordprocessingml/2006/main" xmlns:w14="http://schemas.microsoft.com/office/word/2010/wordml" xmlns:mc="http://schemas.openxmlformats.org/markup-compatibility/2006" mc:Ignorable="w14">
   <w:docDefaults>
     <w:rPrDefault>
       <w:rPr>
         <w:rFonts w:ascii="Liberation Serif" w:hAnsi="Liberation Serif" w:eastAsia="Droid Sans Fallback" w:cs="FreeSans"/>
-        <w:sz w:val="24"/>
         <w:szCs w:val="24"/>
         <w:lang w:val="en-ZA" w:eastAsia="zh-CN" w:bidi="hi-IN"/>
       </w:rPr>
@@ -373,6 +393,7 @@
   </w:docDefaults>
   <w:style w:type="paragraph" w:styleId="Normal">
     <w:name w:val="Normal"/>
+    <w:qFormat/>
     <w:pPr>
       <w:widowControl w:val="false"/>
       <w:suppressAutoHyphens w:val="true"/>
@@ -389,18 +410,84 @@
   </w:style>
   <w:style w:type="character" w:styleId="Bullets">
     <w:name w:val="Bullets"/>
+    <w:qFormat/>
     <w:rPr>
       <w:rFonts w:ascii="OpenSymbol" w:hAnsi="OpenSymbol" w:eastAsia="OpenSymbol" w:cs="OpenSymbol"/>
     </w:rPr>
   </w:style>
   <w:style w:type="character" w:styleId="ListLabel1">
     <w:name w:val="ListLabel 1"/>
+    <w:qFormat/>
     <w:rPr>
       <w:rFonts w:cs="Symbol"/>
     </w:rPr>
   </w:style>
   <w:style w:type="character" w:styleId="ListLabel2">
     <w:name w:val="ListLabel 2"/>
+    <w:qFormat/>
+    <w:rPr>
+      <w:rFonts w:cs="OpenSymbol"/>
+    </w:rPr>
+  </w:style>
+  <w:style w:type="character" w:styleId="ListLabel3">
+    <w:name w:val="ListLabel 3"/>
+    <w:qFormat/>
+    <w:rPr>
+      <w:rFonts w:cs="Symbol"/>
+    </w:rPr>
+  </w:style>
+  <w:style w:type="character" w:styleId="ListLabel4">
+    <w:name w:val="ListLabel 4"/>
+    <w:qFormat/>
+    <w:rPr>
+      <w:rFonts w:cs="OpenSymbol"/>
+    </w:rPr>
+  </w:style>
+  <w:style w:type="character" w:styleId="ListLabel5">
+    <w:name w:val="ListLabel 5"/>
+    <w:qFormat/>
+    <w:rPr>
+      <w:rFonts w:cs="OpenSymbol"/>
+    </w:rPr>
+  </w:style>
+  <w:style w:type="character" w:styleId="ListLabel6">
+    <w:name w:val="ListLabel 6"/>
+    <w:qFormat/>
+    <w:rPr>
+      <w:rFonts w:cs="Symbol"/>
+    </w:rPr>
+  </w:style>
+  <w:style w:type="character" w:styleId="ListLabel7">
+    <w:name w:val="ListLabel 7"/>
+    <w:qFormat/>
+    <w:rPr>
+      <w:rFonts w:cs="OpenSymbol"/>
+    </w:rPr>
+  </w:style>
+  <w:style w:type="character" w:styleId="ListLabel8">
+    <w:name w:val="ListLabel 8"/>
+    <w:qFormat/>
+    <w:rPr>
+      <w:rFonts w:cs="OpenSymbol"/>
+    </w:rPr>
+  </w:style>
+  <w:style w:type="character" w:styleId="ListLabel9">
+    <w:name w:val="ListLabel 9"/>
+    <w:qFormat/>
+    <w:rPr>
+      <w:rFonts w:cs="Symbol"/>
+    </w:rPr>
+  </w:style>
+  <w:style w:type="character" w:styleId="ListLabel10">
+    <w:name w:val="ListLabel 10"/>
+    <w:qFormat/>
+    <w:rPr>
+      <w:rFonts w:cs="OpenSymbol"/>
+    </w:rPr>
+  </w:style>
+  <w:style w:type="character" w:styleId="ListLabel11">
+    <w:name w:val="ListLabel 11"/>
+    <w:qFormat/>
     <w:rPr>
       <w:rFonts w:cs="OpenSymbol"/>
     </w:rPr>
@@ -409,6 +496,7 @@
     <w:name w:val="Heading"/>
     <w:basedOn w:val="Normal"/>
     <w:next w:val="TextBody"/>
+    <w:qFormat/>
     <w:pPr>
       <w:keepNext/>
       <w:spacing w:before="240" w:after="120"/>
@@ -420,7 +508,7 @@
     </w:rPr>
   </w:style>
   <w:style w:type="paragraph" w:styleId="TextBody">
-    <w:name w:val="Text Body"/>
+    <w:name w:val="Body Text"/>
     <w:basedOn w:val="Normal"/>
     <w:pPr>
       <w:spacing w:lineRule="auto" w:line="288" w:before="0" w:after="140"/>
@@ -438,6 +526,7 @@
   <w:style w:type="paragraph" w:styleId="Caption">
     <w:name w:val="Caption"/>
     <w:basedOn w:val="Normal"/>
+    <w:qFormat/>
     <w:pPr>
       <w:suppressLineNumbers/>
       <w:spacing w:before="120" w:after="120"/>
@@ -453,6 +542,7 @@
   <w:style w:type="paragraph" w:styleId="Index">
     <w:name w:val="Index"/>
     <w:basedOn w:val="Normal"/>
+    <w:qFormat/>
     <w:pPr>
       <w:suppressLineNumbers/>
     </w:pPr>
@@ -463,6 +553,7 @@
   <w:style w:type="paragraph" w:styleId="PreformattedText">
     <w:name w:val="Preformatted Text"/>
     <w:basedOn w:val="Normal"/>
+    <w:qFormat/>
     <w:pPr>
       <w:spacing w:before="0" w:after="0"/>
     </w:pPr>

</xml_diff>